<commit_message>
Varie cose e lezioni
- Preparata lezione Telecomunicazioni 21/08 e Fisica 23/08
- Rinominate altre cartelle
</commit_message>
<xml_diff>
--- a/Freelance/Telecomunicazioni/Lezioni/Esercizi 18-08.docx
+++ b/Freelance/Telecomunicazioni/Lezioni/Esercizi 18-08.docx
@@ -374,9 +374,9 @@
         </w:rPr>
         <w:lastRenderedPageBreak/>
         <w:drawing>
-          <wp:inline distT="0" distB="0" distL="0" distR="0" wp14:anchorId="341F829A" wp14:editId="37E20BFD">
-            <wp:extent cx="5128704" cy="5845047"/>
-            <wp:effectExtent l="0" t="0" r="0" b="3810"/>
+          <wp:inline distT="0" distB="0" distL="0" distR="0" wp14:anchorId="341F829A" wp14:editId="781913BB">
+            <wp:extent cx="5810662" cy="6622256"/>
+            <wp:effectExtent l="0" t="0" r="0" b="7620"/>
             <wp:docPr id="1776390561" name="Immagine 1" descr="Immagine che contiene testo, schermata, Carattere, documento&#10;&#10;Descrizione generata automaticamente"/>
             <wp:cNvGraphicFramePr>
               <a:graphicFrameLocks xmlns:a="http://schemas.openxmlformats.org/drawingml/2006/main" noChangeAspect="1"/>
@@ -397,7 +397,7 @@
                   <pic:spPr>
                     <a:xfrm>
                       <a:off x="0" y="0"/>
-                      <a:ext cx="5128704" cy="5845047"/>
+                      <a:ext cx="5812200" cy="6624009"/>
                     </a:xfrm>
                     <a:prstGeom prst="rect">
                       <a:avLst/>
@@ -615,6 +615,9 @@
     </w:p>
     <w:p>
       <w:r>
+        <w:rPr>
+          <w:noProof/>
+        </w:rPr>
         <w:drawing>
           <wp:inline distT="0" distB="0" distL="0" distR="0" wp14:anchorId="30ADC920" wp14:editId="1609AD8A">
             <wp:extent cx="2812024" cy="2728196"/>
@@ -659,6 +662,9 @@
     </w:p>
     <w:p>
       <w:r>
+        <w:rPr>
+          <w:noProof/>
+        </w:rPr>
         <w:lastRenderedPageBreak/>
         <w:drawing>
           <wp:inline distT="0" distB="0" distL="0" distR="0" wp14:anchorId="24A0993F" wp14:editId="5D497D96">

</xml_diff>